<commit_message>
Kiber - 2.b tétel hozzáadva
</commit_message>
<xml_diff>
--- a/Kiberbiztonság szakirány/2.b - Felhasználó- és hozzáférés kezelése.docx
+++ b/Kiberbiztonság szakirány/2.b - Felhasználó- és hozzáférés kezelése.docx
@@ -1,10 +1,15 @@
 
 <file path=word/document.xml><?xml version="1.0" encoding="utf-8"?>
-<w:document xmlns:wpc="http://schemas.microsoft.com/office/word/2010/wordprocessingCanvas" xmlns:cx="http://schemas.microsoft.com/office/drawing/2014/chartex" xmlns:cx1="http://schemas.microsoft.com/office/drawing/2015/9/8/chartex" xmlns:cx2="http://schemas.microsoft.com/office/drawing/2015/10/21/chartex" xmlns:cx3="http://schemas.microsoft.com/office/drawing/2016/5/9/chartex" xmlns:cx4="http://schemas.microsoft.com/office/drawing/2016/5/10/chartex" xmlns:cx5="http://schemas.microsoft.com/office/drawing/2016/5/11/chartex" xmlns:cx6="http://schemas.microsoft.com/office/drawing/2016/5/12/chartex" xmlns:cx7="http://schemas.microsoft.com/office/drawing/2016/5/13/chartex" xmlns:cx8="http://schemas.microsoft.com/office/drawing/2016/5/14/chartex" xmlns:mc="http://schemas.openxmlformats.org/markup-compatibility/2006" xmlns:aink="http://schemas.microsoft.com/office/drawing/2016/ink" xmlns:am3d="http://schemas.microsoft.com/office/drawing/2017/model3d" xmlns:o="urn:schemas-microsoft-com:office:office" xmlns:oel="http://schemas.microsoft.com/office/2019/extlst" xmlns:r="http://schemas.openxmlformats.org/officeDocument/2006/relationships" xmlns:m="http://schemas.openxmlformats.org/officeDocument/2006/math" xmlns:v="urn:schemas-microsoft-com:vml" xmlns:wp14="http://schemas.microsoft.com/office/word/2010/wordprocessingDrawing" xmlns:wp="http://schemas.openxmlformats.org/drawingml/2006/wordprocessingDrawing" xmlns:w10="urn:schemas-microsoft-com:office:word" xmlns:w="http://schemas.openxmlformats.org/wordprocessingml/2006/main" xmlns:w14="http://schemas.microsoft.com/office/word/2010/wordml" xmlns:w15="http://schemas.microsoft.com/office/word/2012/wordml" xmlns:w16cex="http://schemas.microsoft.com/office/word/2018/wordml/cex" xmlns:w16cid="http://schemas.microsoft.com/office/word/2016/wordml/cid" xmlns:w16="http://schemas.microsoft.com/office/word/2018/wordml" xmlns:w16sdtdh="http://schemas.microsoft.com/office/word/2020/wordml/sdtdatahash" xmlns:w16se="http://schemas.microsoft.com/office/word/2015/wordml/symex" xmlns:wpg="http://schemas.microsoft.com/office/word/2010/wordprocessingGroup" xmlns:wpi="http://schemas.microsoft.com/office/word/2010/wordprocessingInk" xmlns:wne="http://schemas.microsoft.com/office/word/2006/wordml" xmlns:wps="http://schemas.microsoft.com/office/word/2010/wordprocessingShape" mc:Ignorable="w14 w15 w16se w16cid w16 w16cex w16sdtdh wp14">
+<w:document xmlns:wpc="http://schemas.microsoft.com/office/word/2010/wordprocessingCanvas" xmlns:cx="http://schemas.microsoft.com/office/drawing/2014/chartex" xmlns:cx1="http://schemas.microsoft.com/office/drawing/2015/9/8/chartex" xmlns:cx2="http://schemas.microsoft.com/office/drawing/2015/10/21/chartex" xmlns:cx3="http://schemas.microsoft.com/office/drawing/2016/5/9/chartex" xmlns:cx4="http://schemas.microsoft.com/office/drawing/2016/5/10/chartex" xmlns:cx5="http://schemas.microsoft.com/office/drawing/2016/5/11/chartex" xmlns:cx6="http://schemas.microsoft.com/office/drawing/2016/5/12/chartex" xmlns:cx7="http://schemas.microsoft.com/office/drawing/2016/5/13/chartex" xmlns:cx8="http://schemas.microsoft.com/office/drawing/2016/5/14/chartex" xmlns:mc="http://schemas.openxmlformats.org/markup-compatibility/2006" xmlns:aink="http://schemas.microsoft.com/office/drawing/2016/ink" xmlns:am3d="http://schemas.microsoft.com/office/drawing/2017/model3d" xmlns:o="urn:schemas-microsoft-com:office:office" xmlns:oel="http://schemas.microsoft.com/office/2019/extlst" xmlns:r="http://schemas.openxmlformats.org/officeDocument/2006/relationships" xmlns:m="http://schemas.openxmlformats.org/officeDocument/2006/math" xmlns:v="urn:schemas-microsoft-com:vml" xmlns:wp14="http://schemas.microsoft.com/office/word/2010/wordprocessingDrawing" xmlns:wp="http://schemas.openxmlformats.org/drawingml/2006/wordprocessingDrawing" xmlns:w10="urn:schemas-microsoft-com:office:word" xmlns:w="http://schemas.openxmlformats.org/wordprocessingml/2006/main" xmlns:w14="http://schemas.microsoft.com/office/word/2010/wordml" xmlns:w15="http://schemas.microsoft.com/office/word/2012/wordml" xmlns:w16cex="http://schemas.microsoft.com/office/word/2018/wordml/cex" xmlns:w16cid="http://schemas.microsoft.com/office/word/2016/wordml/cid" xmlns:w16="http://schemas.microsoft.com/office/word/2018/wordml" xmlns:w16du="http://schemas.microsoft.com/office/word/2023/wordml/word16du" xmlns:w16sdtdh="http://schemas.microsoft.com/office/word/2020/wordml/sdtdatahash" xmlns:w16se="http://schemas.microsoft.com/office/word/2015/wordml/symex" xmlns:wpg="http://schemas.microsoft.com/office/word/2010/wordprocessingGroup" xmlns:wpi="http://schemas.microsoft.com/office/word/2010/wordprocessingInk" xmlns:wne="http://schemas.microsoft.com/office/word/2006/wordml" xmlns:wps="http://schemas.microsoft.com/office/word/2010/wordprocessingShape" mc:Ignorable="w14 w15 w16se w16cid w16 w16cex w16sdtdh wp14">
   <w:body>
     <w:p>
       <w:pPr>
         <w:pStyle w:val="Cmsor1"/>
+        <w:rPr>
+          <w:lang w:val="hu-HU"/>
+        </w:rPr>
+      </w:pPr>
+      <w:r>
         <w:rPr>
           <w:rFonts w:ascii="Arial" w:hAnsi="Arial" w:cs="Arial"/>
           <w:b/>
@@ -13,7 +18,8 @@
           <w:szCs w:val="22"/>
           <w:lang w:val="hu-HU"/>
         </w:rPr>
-      </w:pPr>
+        <w:t>2.b</w:t>
+      </w:r>
       <w:r>
         <w:rPr>
           <w:rFonts w:ascii="Arial" w:hAnsi="Arial" w:cs="Arial"/>
@@ -23,24 +29,1055 @@
           <w:szCs w:val="22"/>
           <w:lang w:val="hu-HU"/>
         </w:rPr>
-        <w:t>2.b</w:t>
-      </w:r>
-      <w:r>
-        <w:rPr>
-          <w:rFonts w:ascii="Arial" w:hAnsi="Arial" w:cs="Arial"/>
-          <w:b/>
-          <w:noProof w:val="0"/>
-          <w:sz w:val="22"/>
-          <w:szCs w:val="22"/>
+        <w:tab/>
+      </w:r>
+      <w:r>
+        <w:rPr>
           <w:lang w:val="hu-HU"/>
         </w:rPr>
-        <w:tab/>
-      </w:r>
-      <w:r>
-        <w:rPr>
-          <w:lang w:val="hu-HU"/>
-        </w:rPr>
         <w:t>Ismertesse a felhasználó- és hozzáférés kezelés problémáit, gyengeségeit, integrált, központosított megoldási lehetőségeit!</w:t>
+      </w:r>
+    </w:p>
+    <w:p>
+      <w:pPr>
+        <w:pStyle w:val="Cmsor1"/>
+      </w:pPr>
+      <w:r>
+        <w:t>Felhasználó és hozzáférés kezelés</w:t>
+      </w:r>
+    </w:p>
+    <w:p>
+      <w:pPr>
+        <w:pStyle w:val="Listaszerbekezds"/>
+        <w:numPr>
+          <w:ilvl w:val="0"/>
+          <w:numId w:val="1"/>
+        </w:numPr>
+      </w:pPr>
+      <w:r>
+        <w:t>Identity and Access Management (IAM)</w:t>
+      </w:r>
+    </w:p>
+    <w:p>
+      <w:pPr>
+        <w:pStyle w:val="Listaszerbekezds"/>
+        <w:numPr>
+          <w:ilvl w:val="0"/>
+          <w:numId w:val="1"/>
+        </w:numPr>
+      </w:pPr>
+      <w:r>
+        <w:t>Segítségével azonosítják, hitelesítik és engedélyezik a felhasználók hozzáférését az adatokhoz, alkalmazásokhoz és szolgáltatásokhoz.</w:t>
+      </w:r>
+    </w:p>
+    <w:p>
+      <w:pPr>
+        <w:pStyle w:val="Listaszerbekezds"/>
+        <w:numPr>
+          <w:ilvl w:val="0"/>
+          <w:numId w:val="1"/>
+        </w:numPr>
+        <w:rPr>
+          <w:b/>
+          <w:bCs/>
+        </w:rPr>
+      </w:pPr>
+      <w:r>
+        <w:rPr>
+          <w:b/>
+          <w:bCs/>
+        </w:rPr>
+        <w:t xml:space="preserve">Négy </w:t>
+      </w:r>
+      <w:r>
+        <w:rPr>
+          <w:u w:val="single"/>
+        </w:rPr>
+        <w:t>A</w:t>
+      </w:r>
+      <w:r>
+        <w:rPr>
+          <w:b/>
+          <w:bCs/>
+        </w:rPr>
+        <w:t>-ből tevődik össze:</w:t>
+      </w:r>
+    </w:p>
+    <w:p>
+      <w:pPr>
+        <w:pStyle w:val="Listaszerbekezds"/>
+        <w:numPr>
+          <w:ilvl w:val="1"/>
+          <w:numId w:val="1"/>
+        </w:numPr>
+      </w:pPr>
+      <w:r>
+        <w:rPr>
+          <w:u w:val="single"/>
+        </w:rPr>
+        <w:t>A</w:t>
+      </w:r>
+      <w:r>
+        <w:t>dmin</w:t>
+      </w:r>
+      <w:r>
+        <w:t>isztráció</w:t>
+      </w:r>
+    </w:p>
+    <w:p>
+      <w:pPr>
+        <w:pStyle w:val="Listaszerbekezds"/>
+        <w:numPr>
+          <w:ilvl w:val="2"/>
+          <w:numId w:val="1"/>
+        </w:numPr>
+        <w:rPr>
+          <w:b/>
+          <w:bCs/>
+        </w:rPr>
+      </w:pPr>
+      <w:r>
+        <w:rPr>
+          <w:b/>
+          <w:bCs/>
+        </w:rPr>
+        <w:t>Felhasználó/Identitás kezelés</w:t>
+      </w:r>
+    </w:p>
+    <w:p>
+      <w:pPr>
+        <w:pStyle w:val="Listaszerbekezds"/>
+        <w:numPr>
+          <w:ilvl w:val="1"/>
+          <w:numId w:val="1"/>
+        </w:numPr>
+      </w:pPr>
+      <w:r>
+        <w:rPr>
+          <w:u w:val="single"/>
+        </w:rPr>
+        <w:t>A</w:t>
+      </w:r>
+      <w:r>
+        <w:t>utentikáció</w:t>
+      </w:r>
+      <w:r>
+        <w:t xml:space="preserve"> – Ki vagy?</w:t>
+      </w:r>
+    </w:p>
+    <w:p>
+      <w:pPr>
+        <w:pStyle w:val="Listaszerbekezds"/>
+        <w:numPr>
+          <w:ilvl w:val="2"/>
+          <w:numId w:val="1"/>
+        </w:numPr>
+        <w:rPr>
+          <w:b/>
+          <w:bCs/>
+        </w:rPr>
+      </w:pPr>
+      <w:r>
+        <w:rPr>
+          <w:b/>
+          <w:bCs/>
+        </w:rPr>
+        <w:t>Hozzáférés kezelés</w:t>
+      </w:r>
+    </w:p>
+    <w:p>
+      <w:pPr>
+        <w:pStyle w:val="Listaszerbekezds"/>
+        <w:numPr>
+          <w:ilvl w:val="1"/>
+          <w:numId w:val="1"/>
+        </w:numPr>
+      </w:pPr>
+      <w:r>
+        <w:rPr>
+          <w:u w:val="single"/>
+        </w:rPr>
+        <w:t>A</w:t>
+      </w:r>
+      <w:r>
+        <w:t>utorizáció – Mit akarsz csinálni?</w:t>
+      </w:r>
+    </w:p>
+    <w:p>
+      <w:pPr>
+        <w:pStyle w:val="Listaszerbekezds"/>
+        <w:numPr>
+          <w:ilvl w:val="2"/>
+          <w:numId w:val="1"/>
+        </w:numPr>
+        <w:rPr>
+          <w:b/>
+          <w:bCs/>
+        </w:rPr>
+      </w:pPr>
+      <w:r>
+        <w:rPr>
+          <w:b/>
+          <w:bCs/>
+        </w:rPr>
+        <w:t>Hozzáférés kezelés</w:t>
+      </w:r>
+    </w:p>
+    <w:p>
+      <w:pPr>
+        <w:pStyle w:val="Listaszerbekezds"/>
+        <w:numPr>
+          <w:ilvl w:val="1"/>
+          <w:numId w:val="1"/>
+        </w:numPr>
+      </w:pPr>
+      <w:r>
+        <w:rPr>
+          <w:u w:val="single"/>
+        </w:rPr>
+        <w:t>A</w:t>
+      </w:r>
+      <w:r>
+        <w:t>udit</w:t>
+      </w:r>
+    </w:p>
+    <w:p>
+      <w:pPr>
+        <w:pStyle w:val="Listaszerbekezds"/>
+        <w:numPr>
+          <w:ilvl w:val="2"/>
+          <w:numId w:val="1"/>
+        </w:numPr>
+      </w:pPr>
+      <w:r>
+        <w:t xml:space="preserve">Azt a célt szolgálja, hogy megbizonyosodjunk arról, hogy biztosan jól csináltuk az </w:t>
+      </w:r>
+      <w:r>
+        <w:rPr>
+          <w:b/>
+          <w:bCs/>
+        </w:rPr>
+        <w:t>Adminisztráció</w:t>
+      </w:r>
+      <w:r>
+        <w:t xml:space="preserve">-t, </w:t>
+      </w:r>
+      <w:r>
+        <w:rPr>
+          <w:b/>
+          <w:bCs/>
+        </w:rPr>
+        <w:t>Autentikáció-</w:t>
+      </w:r>
+      <w:r>
+        <w:t xml:space="preserve">t, </w:t>
+      </w:r>
+      <w:r>
+        <w:rPr>
+          <w:b/>
+          <w:bCs/>
+        </w:rPr>
+        <w:t>Autorizáció</w:t>
+      </w:r>
+      <w:r>
+        <w:t>-t.</w:t>
+      </w:r>
+    </w:p>
+    <w:p>
+      <w:pPr>
+        <w:pStyle w:val="Cmsor2"/>
+      </w:pPr>
+      <w:r>
+        <w:t xml:space="preserve">IAM rendszer </w:t>
+      </w:r>
+      <w:r>
+        <w:t>problémák, megoldások</w:t>
+      </w:r>
+    </w:p>
+    <w:p>
+      <w:pPr>
+        <w:pStyle w:val="Cmsor3"/>
+      </w:pPr>
+      <w:r>
+        <w:t>Megfelelő hozzáférés a megfelelő személyek számára</w:t>
+      </w:r>
+    </w:p>
+    <w:p>
+      <w:pPr>
+        <w:pStyle w:val="Listaszerbekezds"/>
+        <w:numPr>
+          <w:ilvl w:val="0"/>
+          <w:numId w:val="1"/>
+        </w:numPr>
+      </w:pPr>
+      <w:r>
+        <w:rPr>
+          <w:b/>
+          <w:bCs/>
+        </w:rPr>
+        <w:t>Probléma</w:t>
+      </w:r>
+    </w:p>
+    <w:p>
+      <w:pPr>
+        <w:pStyle w:val="Listaszerbekezds"/>
+        <w:numPr>
+          <w:ilvl w:val="1"/>
+          <w:numId w:val="1"/>
+        </w:numPr>
+      </w:pPr>
+      <w:r>
+        <w:t>A felhasználók rendelkeznek nem szükséges jogokkal.</w:t>
+      </w:r>
+    </w:p>
+    <w:p>
+      <w:pPr>
+        <w:pStyle w:val="Listaszerbekezds"/>
+        <w:numPr>
+          <w:ilvl w:val="0"/>
+          <w:numId w:val="1"/>
+        </w:numPr>
+      </w:pPr>
+      <w:r>
+        <w:rPr>
+          <w:b/>
+          <w:bCs/>
+        </w:rPr>
+        <w:t>Megoldás</w:t>
+      </w:r>
+    </w:p>
+    <w:p>
+      <w:pPr>
+        <w:pStyle w:val="Listaszerbekezds"/>
+        <w:numPr>
+          <w:ilvl w:val="1"/>
+          <w:numId w:val="1"/>
+        </w:numPr>
+      </w:pPr>
+      <w:r>
+        <w:t>Biztosítja, hogy a felhasználók a számukra nem szükséges bizalmas információk elérésének lehetővé tétele nélkül hozzáférjenek azokhoz az erőforrásokhoz, amikre szükségük van.</w:t>
+      </w:r>
+    </w:p>
+    <w:p>
+      <w:pPr>
+        <w:pStyle w:val="Cmsor3"/>
+      </w:pPr>
+      <w:r>
+        <w:t>Akadálytalan munkavégzés</w:t>
+      </w:r>
+    </w:p>
+    <w:p>
+      <w:pPr>
+        <w:pStyle w:val="Listaszerbekezds"/>
+        <w:numPr>
+          <w:ilvl w:val="0"/>
+          <w:numId w:val="1"/>
+        </w:numPr>
+      </w:pPr>
+      <w:r>
+        <w:t>Fontos a felhaszálói élmény.</w:t>
+      </w:r>
+    </w:p>
+    <w:p>
+      <w:pPr>
+        <w:pStyle w:val="Listaszerbekezds"/>
+        <w:numPr>
+          <w:ilvl w:val="0"/>
+          <w:numId w:val="1"/>
+        </w:numPr>
+      </w:pPr>
+      <w:r>
+        <w:rPr>
+          <w:b/>
+          <w:bCs/>
+        </w:rPr>
+        <w:t>Problémák</w:t>
+      </w:r>
+    </w:p>
+    <w:p>
+      <w:pPr>
+        <w:pStyle w:val="Listaszerbekezds"/>
+        <w:numPr>
+          <w:ilvl w:val="1"/>
+          <w:numId w:val="1"/>
+        </w:numPr>
+      </w:pPr>
+      <w:r>
+        <w:t>Többszöri bejelentkezések és jelszavak bekérése</w:t>
+      </w:r>
+      <w:r>
+        <w:t>.</w:t>
+      </w:r>
+    </w:p>
+    <w:p>
+      <w:pPr>
+        <w:pStyle w:val="Listaszerbekezds"/>
+        <w:numPr>
+          <w:ilvl w:val="0"/>
+          <w:numId w:val="1"/>
+        </w:numPr>
+      </w:pPr>
+      <w:r>
+        <w:rPr>
+          <w:b/>
+          <w:bCs/>
+        </w:rPr>
+        <w:t>Megoldás</w:t>
+      </w:r>
+    </w:p>
+    <w:p>
+      <w:pPr>
+        <w:pStyle w:val="Listaszerbekezds"/>
+        <w:numPr>
+          <w:ilvl w:val="1"/>
+          <w:numId w:val="1"/>
+        </w:numPr>
+      </w:pPr>
+      <w:r>
+        <w:t>Single-Sign-On</w:t>
+      </w:r>
+      <w:r>
+        <w:t xml:space="preserve"> (</w:t>
+      </w:r>
+      <w:r>
+        <w:t>SSO</w:t>
+      </w:r>
+      <w:r>
+        <w:t>)</w:t>
+      </w:r>
+      <w:r>
+        <w:t xml:space="preserve"> bevezetése, amivel csak egyszer kell bejelentkezni</w:t>
+      </w:r>
+      <w:r>
+        <w:t xml:space="preserve"> a felhasználóknak.</w:t>
+      </w:r>
+    </w:p>
+    <w:p>
+      <w:pPr>
+        <w:pStyle w:val="Cmsor3"/>
+      </w:pPr>
+      <w:r>
+        <w:t>Adatbiztonsági incidensek elleni védelem</w:t>
+      </w:r>
+    </w:p>
+    <w:p>
+      <w:pPr>
+        <w:pStyle w:val="Listaszerbekezds"/>
+        <w:numPr>
+          <w:ilvl w:val="0"/>
+          <w:numId w:val="1"/>
+        </w:numPr>
+      </w:pPr>
+      <w:r>
+        <w:rPr>
+          <w:b/>
+          <w:bCs/>
+        </w:rPr>
+        <w:t>Probléma</w:t>
+      </w:r>
+    </w:p>
+    <w:p>
+      <w:pPr>
+        <w:pStyle w:val="Listaszerbekezds"/>
+        <w:numPr>
+          <w:ilvl w:val="1"/>
+          <w:numId w:val="1"/>
+        </w:numPr>
+      </w:pPr>
+      <w:r>
+        <w:t>Adatbiztonsági incidensek kockázata</w:t>
+      </w:r>
+    </w:p>
+    <w:p>
+      <w:pPr>
+        <w:pStyle w:val="Listaszerbekezds"/>
+        <w:numPr>
+          <w:ilvl w:val="1"/>
+          <w:numId w:val="1"/>
+        </w:numPr>
+      </w:pPr>
+      <w:r>
+        <w:t>Feltörések</w:t>
+      </w:r>
+    </w:p>
+    <w:p>
+      <w:pPr>
+        <w:pStyle w:val="Listaszerbekezds"/>
+        <w:numPr>
+          <w:ilvl w:val="0"/>
+          <w:numId w:val="1"/>
+        </w:numPr>
+      </w:pPr>
+      <w:r>
+        <w:rPr>
+          <w:b/>
+          <w:bCs/>
+        </w:rPr>
+        <w:t>Megoldás</w:t>
+      </w:r>
+    </w:p>
+    <w:p>
+      <w:pPr>
+        <w:pStyle w:val="Listaszerbekezds"/>
+        <w:numPr>
+          <w:ilvl w:val="1"/>
+          <w:numId w:val="1"/>
+        </w:numPr>
+      </w:pPr>
+      <w:r>
+        <w:t>T</w:t>
+      </w:r>
+      <w:r>
+        <w:t>ovábbi biztonsági réteget ad hozzá a bejelentkezési folyamathoz.</w:t>
+      </w:r>
+    </w:p>
+    <w:p>
+      <w:pPr>
+        <w:pStyle w:val="Cmsor3"/>
+      </w:pPr>
+      <w:r>
+        <w:t>Adattitkosítás</w:t>
+      </w:r>
+    </w:p>
+    <w:p>
+      <w:pPr>
+        <w:pStyle w:val="Listaszerbekezds"/>
+        <w:numPr>
+          <w:ilvl w:val="0"/>
+          <w:numId w:val="1"/>
+        </w:numPr>
+      </w:pPr>
+      <w:r>
+        <w:rPr>
+          <w:b/>
+          <w:bCs/>
+        </w:rPr>
+        <w:t>Probléma</w:t>
+      </w:r>
+    </w:p>
+    <w:p>
+      <w:pPr>
+        <w:pStyle w:val="Listaszerbekezds"/>
+        <w:numPr>
+          <w:ilvl w:val="1"/>
+          <w:numId w:val="1"/>
+        </w:numPr>
+      </w:pPr>
+      <w:r>
+        <w:t>Bizalmas adatok nincsenek védve.</w:t>
+      </w:r>
+    </w:p>
+    <w:p>
+      <w:pPr>
+        <w:pStyle w:val="Listaszerbekezds"/>
+        <w:numPr>
+          <w:ilvl w:val="0"/>
+          <w:numId w:val="1"/>
+        </w:numPr>
+      </w:pPr>
+      <w:r>
+        <w:rPr>
+          <w:b/>
+          <w:bCs/>
+        </w:rPr>
+        <w:t>Megoldás</w:t>
+      </w:r>
+    </w:p>
+    <w:p>
+      <w:pPr>
+        <w:pStyle w:val="Listaszerbekezds"/>
+        <w:numPr>
+          <w:ilvl w:val="1"/>
+          <w:numId w:val="1"/>
+        </w:numPr>
+      </w:pPr>
+      <w:r>
+        <w:t>Titkosítás használata</w:t>
+      </w:r>
+      <w:r>
+        <w:t xml:space="preserve">, például AES, RSA vagy SHA </w:t>
+      </w:r>
+      <w:r>
+        <w:t>megoldásokkal.</w:t>
+      </w:r>
+    </w:p>
+    <w:p>
+      <w:pPr>
+        <w:pStyle w:val="Listaszerbekezds"/>
+        <w:numPr>
+          <w:ilvl w:val="1"/>
+          <w:numId w:val="1"/>
+        </w:numPr>
+      </w:pPr>
+      <w:r>
+        <w:t>Használhatunk titkosítást az adatok tárolására, adatátvitelkor vagy a hitelesítő adatokh</w:t>
+      </w:r>
+      <w:r>
+        <w:t>oz.</w:t>
+      </w:r>
+    </w:p>
+    <w:p>
+      <w:pPr>
+        <w:spacing w:after="160" w:line="259" w:lineRule="auto"/>
+        <w:rPr>
+          <w:rFonts w:asciiTheme="majorHAnsi" w:eastAsiaTheme="majorEastAsia" w:hAnsiTheme="majorHAnsi" w:cstheme="majorBidi"/>
+          <w:color w:val="2F5496" w:themeColor="accent1" w:themeShade="BF"/>
+          <w:sz w:val="26"/>
+          <w:szCs w:val="26"/>
+        </w:rPr>
+      </w:pPr>
+      <w:r>
+        <w:br w:type="page"/>
+      </w:r>
+    </w:p>
+    <w:p>
+      <w:pPr>
+        <w:pStyle w:val="Cmsor2"/>
+      </w:pPr>
+      <w:r>
+        <w:lastRenderedPageBreak/>
+        <w:t>Kevesebb manuális munka az informatikai részlegen</w:t>
+      </w:r>
+    </w:p>
+    <w:p>
+      <w:pPr>
+        <w:pStyle w:val="Listaszerbekezds"/>
+        <w:numPr>
+          <w:ilvl w:val="0"/>
+          <w:numId w:val="1"/>
+        </w:numPr>
+      </w:pPr>
+      <w:r>
+        <w:rPr>
+          <w:b/>
+          <w:bCs/>
+        </w:rPr>
+        <w:t>Probléma</w:t>
+      </w:r>
+    </w:p>
+    <w:p>
+      <w:pPr>
+        <w:pStyle w:val="Listaszerbekezds"/>
+        <w:numPr>
+          <w:ilvl w:val="1"/>
+          <w:numId w:val="1"/>
+        </w:numPr>
+      </w:pPr>
+      <w:r>
+        <w:t>Olyan funkciók automatizálása, amik elengedhetet</w:t>
+      </w:r>
+      <w:r>
+        <w:t>lenek, mint például a jelszó alaphelyzetbe állítása, fiók zárolásának feloldása</w:t>
+      </w:r>
+      <w:r>
+        <w:t>, anomáliák érzékelése.</w:t>
+      </w:r>
+    </w:p>
+    <w:p>
+      <w:pPr>
+        <w:pStyle w:val="Listaszerbekezds"/>
+        <w:numPr>
+          <w:ilvl w:val="0"/>
+          <w:numId w:val="1"/>
+        </w:numPr>
+      </w:pPr>
+      <w:r>
+        <w:rPr>
+          <w:b/>
+          <w:bCs/>
+        </w:rPr>
+        <w:t>Megoldás</w:t>
+      </w:r>
+    </w:p>
+    <w:p>
+      <w:pPr>
+        <w:pStyle w:val="Listaszerbekezds"/>
+        <w:numPr>
+          <w:ilvl w:val="1"/>
+          <w:numId w:val="1"/>
+        </w:numPr>
+      </w:pPr>
+      <w:r>
+        <w:t>Naplózás</w:t>
+      </w:r>
+    </w:p>
+    <w:p>
+      <w:pPr>
+        <w:pStyle w:val="Listaszerbekezds"/>
+        <w:numPr>
+          <w:ilvl w:val="1"/>
+          <w:numId w:val="1"/>
+        </w:numPr>
+      </w:pPr>
+      <w:r>
+        <w:t>Funkciók automatizálása</w:t>
+      </w:r>
+    </w:p>
+    <w:p>
+      <w:pPr>
+        <w:pStyle w:val="Listaszerbekezds"/>
+        <w:numPr>
+          <w:ilvl w:val="1"/>
+          <w:numId w:val="1"/>
+        </w:numPr>
+      </w:pPr>
+      <w:r>
+        <w:t>Ezáltal az informatikai részlegen dolgozók idejét és energiáját megspórolja, így tud foglalkozni a magasabb prioritású feladatával.</w:t>
+      </w:r>
+    </w:p>
+    <w:p>
+      <w:pPr>
+        <w:pStyle w:val="Cmsor1"/>
+      </w:pPr>
+      <w:r>
+        <w:t>IAM</w:t>
+      </w:r>
+      <w:r>
+        <w:t xml:space="preserve"> és megfelelőségi szabályozások</w:t>
+      </w:r>
+    </w:p>
+    <w:p>
+      <w:pPr>
+        <w:pStyle w:val="Listaszerbekezds"/>
+        <w:numPr>
+          <w:ilvl w:val="0"/>
+          <w:numId w:val="1"/>
+        </w:numPr>
+      </w:pPr>
+      <w:r>
+        <w:t>Lehetővé teszik az identitások ellenőrzését és kezelését, illetve a gyanús tevékenységek észlelését és az incidensek jelentését, amik mind szükségesek a megfelelőségi követelmények teljesítéséhez</w:t>
+      </w:r>
+      <w:r>
+        <w:t>.</w:t>
+      </w:r>
+    </w:p>
+    <w:p>
+      <w:pPr>
+        <w:pStyle w:val="Listaszerbekezds"/>
+        <w:numPr>
+          <w:ilvl w:val="0"/>
+          <w:numId w:val="1"/>
+        </w:numPr>
+      </w:pPr>
+      <w:r>
+        <w:t>A megfelelő IAM-rendszer használata megkönnyíti a követelmények teljesítését.</w:t>
+      </w:r>
+    </w:p>
+    <w:p>
+      <w:pPr>
+        <w:pStyle w:val="Listaszerbekezds"/>
+        <w:numPr>
+          <w:ilvl w:val="1"/>
+          <w:numId w:val="1"/>
+        </w:numPr>
+      </w:pPr>
+      <w:r>
+        <w:t>GDPR</w:t>
+      </w:r>
+      <w:r>
+        <w:t xml:space="preserve"> (Európai általános adatvédelmi rendelet)</w:t>
+      </w:r>
+    </w:p>
+    <w:p>
+      <w:pPr>
+        <w:pStyle w:val="Listaszerbekezds"/>
+        <w:numPr>
+          <w:ilvl w:val="1"/>
+          <w:numId w:val="1"/>
+        </w:numPr>
+      </w:pPr>
+      <w:r>
+        <w:t>HIPAA</w:t>
+      </w:r>
+      <w:r>
+        <w:t xml:space="preserve"> (Egészségbiztosítási hordozhatósági és elszámoltathatósági törvény)</w:t>
+      </w:r>
+    </w:p>
+    <w:p>
+      <w:pPr>
+        <w:pStyle w:val="Listaszerbekezds"/>
+        <w:numPr>
+          <w:ilvl w:val="1"/>
+          <w:numId w:val="1"/>
+        </w:numPr>
+      </w:pPr>
+      <w:r>
+        <w:t>Egyéb adatvédelmi szabványok</w:t>
+      </w:r>
+      <w:r>
+        <w:t xml:space="preserve"> (Pl.: amerikai Sarbanes-Oxley törvény)</w:t>
+      </w:r>
+    </w:p>
+    <w:p>
+      <w:pPr>
+        <w:pStyle w:val="Cmsor1"/>
+      </w:pPr>
+      <w:r>
+        <w:t>IAM technológiák és eszközök</w:t>
+      </w:r>
+    </w:p>
+    <w:p>
+      <w:pPr>
+        <w:pStyle w:val="Listaszerbekezds"/>
+        <w:numPr>
+          <w:ilvl w:val="0"/>
+          <w:numId w:val="1"/>
+        </w:numPr>
+      </w:pPr>
+      <w:r>
+        <w:rPr>
+          <w:b/>
+          <w:bCs/>
+        </w:rPr>
+        <w:t xml:space="preserve">SAML: </w:t>
+      </w:r>
+      <w:r>
+        <w:t>Egyszeri bejelentkezést teszi lehetővé.</w:t>
+      </w:r>
+    </w:p>
+    <w:p>
+      <w:pPr>
+        <w:pStyle w:val="Listaszerbekezds"/>
+        <w:numPr>
+          <w:ilvl w:val="0"/>
+          <w:numId w:val="1"/>
+        </w:numPr>
+      </w:pPr>
+      <w:r>
+        <w:rPr>
+          <w:b/>
+          <w:bCs/>
+        </w:rPr>
+        <w:t xml:space="preserve">OpenID Connect (OIDC): </w:t>
+      </w:r>
+      <w:r>
+        <w:t>OIDC identitási aspektust ad hozzá a 0Auth 2.0-hoz, ami egy engedélyezési rendszer.</w:t>
+      </w:r>
+    </w:p>
+    <w:p>
+      <w:pPr>
+        <w:pStyle w:val="Listaszerbekezds"/>
+        <w:numPr>
+          <w:ilvl w:val="1"/>
+          <w:numId w:val="1"/>
+        </w:numPr>
+      </w:pPr>
+      <w:r>
+        <w:rPr>
+          <w:b/>
+          <w:bCs/>
+        </w:rPr>
+        <w:t>0Auth 2</w:t>
+      </w:r>
+      <w:r>
+        <w:t>.</w:t>
+      </w:r>
+      <w:r>
+        <w:rPr>
+          <w:b/>
+          <w:bCs/>
+        </w:rPr>
+        <w:t xml:space="preserve">.0: </w:t>
+      </w:r>
+      <w:r>
+        <w:t>Például</w:t>
+      </w:r>
+      <w:r>
+        <w:rPr>
+          <w:b/>
+          <w:bCs/>
+        </w:rPr>
+        <w:t xml:space="preserve"> </w:t>
+      </w:r>
+      <w:r>
+        <w:t>bejelentkezhetünk egy másik szolgáltatás segítségével a saját alkalmazásunkba. (Gmail</w:t>
+      </w:r>
+      <w:r>
+        <w:t>, Facebook</w:t>
+      </w:r>
+      <w:r>
+        <w:t xml:space="preserve"> segítségével mondjuk)</w:t>
+      </w:r>
+    </w:p>
+    <w:p>
+      <w:pPr>
+        <w:pStyle w:val="Listaszerbekezds"/>
+        <w:numPr>
+          <w:ilvl w:val="2"/>
+          <w:numId w:val="1"/>
+        </w:numPr>
+      </w:pPr>
+      <w:r>
+        <w:rPr>
+          <w:b/>
+          <w:bCs/>
+        </w:rPr>
+        <w:t>Ezáltal nem kell regisztrálnunk manuálisan fiókot</w:t>
+      </w:r>
+      <w:r>
+        <w:t>.</w:t>
+      </w:r>
+    </w:p>
+    <w:p>
+      <w:pPr>
+        <w:pStyle w:val="Listaszerbekezds"/>
+        <w:numPr>
+          <w:ilvl w:val="0"/>
+          <w:numId w:val="1"/>
+        </w:numPr>
+      </w:pPr>
+      <w:r>
+        <w:rPr>
+          <w:b/>
+          <w:bCs/>
+        </w:rPr>
+        <w:t xml:space="preserve">SCIM: </w:t>
+      </w:r>
+      <w:r>
+        <w:t>A szervezetek szabványosított módon kezelhetik a felhasználói identitásokat, ami több alkalmazáson és megoldáson (szolgáltatón) működik.</w:t>
+      </w:r>
+    </w:p>
+    <w:p>
+      <w:pPr>
+        <w:pStyle w:val="Cmsor1"/>
+      </w:pPr>
+      <w:r>
+        <w:t>IAM megvalósítása</w:t>
+      </w:r>
+    </w:p>
+    <w:p>
+      <w:pPr>
+        <w:pStyle w:val="Listaszerbekezds"/>
+        <w:numPr>
+          <w:ilvl w:val="0"/>
+          <w:numId w:val="1"/>
+        </w:numPr>
+      </w:pPr>
+      <w:r>
+        <w:t>Az IAM-rendszerek minden részlegre és felhasználóra kiterjednek.</w:t>
+      </w:r>
+    </w:p>
+    <w:p>
+      <w:pPr>
+        <w:pStyle w:val="Listaszerbekezds"/>
+        <w:numPr>
+          <w:ilvl w:val="0"/>
+          <w:numId w:val="1"/>
+        </w:numPr>
+      </w:pPr>
+      <w:r>
+        <w:t>Emiatt az IAM-megoldás sikeres üzembe helyezéséhez az implementáció előtti alapos tervezés kell.</w:t>
+      </w:r>
+    </w:p>
+    <w:p>
+      <w:pPr>
+        <w:pStyle w:val="Listaszerbekezds"/>
+        <w:numPr>
+          <w:ilvl w:val="0"/>
+          <w:numId w:val="1"/>
+        </w:numPr>
+      </w:pPr>
+      <w:r>
+        <w:rPr>
+          <w:b/>
+          <w:bCs/>
+        </w:rPr>
+        <w:t>Lépések</w:t>
+      </w:r>
+    </w:p>
+    <w:p>
+      <w:pPr>
+        <w:pStyle w:val="Listaszerbekezds"/>
+        <w:numPr>
+          <w:ilvl w:val="0"/>
+          <w:numId w:val="2"/>
+        </w:numPr>
+      </w:pPr>
+      <w:r>
+        <w:t>Ki kell számolni, hogy hány felhasználónak kell hozzáférnie és összeállítani a szervezet által használt megoldások, eszközök, alkalmazások és szolgáltatások listáját.</w:t>
+      </w:r>
+    </w:p>
+    <w:p>
+      <w:pPr>
+        <w:pStyle w:val="Listaszerbekezds"/>
+        <w:numPr>
+          <w:ilvl w:val="1"/>
+          <w:numId w:val="2"/>
+        </w:numPr>
+      </w:pPr>
+      <w:r>
+        <w:rPr>
+          <w:b/>
+          <w:bCs/>
+        </w:rPr>
+        <w:t>Ezek a listák segítenek az IAM-megoldások összehasonlításában annak érdekében, hogy kompatibilisek legyenek a szervezet meglévő informatikai beállításaival.</w:t>
+      </w:r>
+    </w:p>
+    <w:p>
+      <w:pPr>
+        <w:pStyle w:val="Listaszerbekezds"/>
+        <w:numPr>
+          <w:ilvl w:val="0"/>
+          <w:numId w:val="2"/>
+        </w:numPr>
+      </w:pPr>
+      <w:r>
+        <w:t>Fontos feltérképezni azokat a különböző szerepköröket és helyzeteket, amikhez az IAM-rendszernek alkalmazkodia kell.</w:t>
+      </w:r>
+    </w:p>
+    <w:p>
+      <w:pPr>
+        <w:pStyle w:val="Listaszerbekezds"/>
+        <w:numPr>
+          <w:ilvl w:val="1"/>
+          <w:numId w:val="2"/>
+        </w:numPr>
+      </w:pPr>
+      <w:r>
+        <w:rPr>
+          <w:b/>
+          <w:bCs/>
+        </w:rPr>
+        <w:t>Ez a keretrendszer lesz az IAM-rendszer architektúrája és képezi az IAM dokumentációjának alapját.</w:t>
+      </w:r>
+    </w:p>
+    <w:p>
+      <w:pPr>
+        <w:pStyle w:val="Listaszerbekezds"/>
+        <w:numPr>
+          <w:ilvl w:val="0"/>
+          <w:numId w:val="2"/>
+        </w:numPr>
+      </w:pPr>
+      <w:r>
+        <w:t>Hosszú távú ütemterv készítése, mivel a szervezet növekedésével és terjeszkedésével az IAM-rendszer igényei változni fognak.</w:t>
+      </w:r>
+    </w:p>
+    <w:p>
+      <w:pPr>
+        <w:pStyle w:val="Listaszerbekezds"/>
+        <w:numPr>
+          <w:ilvl w:val="1"/>
+          <w:numId w:val="2"/>
+        </w:numPr>
+        <w:rPr>
+          <w:b/>
+          <w:bCs/>
+        </w:rPr>
+      </w:pPr>
+      <w:r>
+        <w:rPr>
+          <w:b/>
+          <w:bCs/>
+        </w:rPr>
+        <w:t>A növeke</w:t>
+      </w:r>
+      <w:r>
+        <w:rPr>
+          <w:b/>
+          <w:bCs/>
+        </w:rPr>
+        <w:t>dés előre megtervezése biztosítja, hogy az IAM-megoldás megfeleljen az üzleti céloknak és lehetővé tegye a hosszú távú sikerességét.</w:t>
       </w:r>
     </w:p>
     <w:sectPr>
@@ -51,6 +1088,219 @@
     </w:sectPr>
   </w:body>
 </w:document>
+</file>
+
+<file path=word/numbering.xml><?xml version="1.0" encoding="utf-8"?>
+<w:numbering xmlns:wpc="http://schemas.microsoft.com/office/word/2010/wordprocessingCanvas" xmlns:cx="http://schemas.microsoft.com/office/drawing/2014/chartex" xmlns:cx1="http://schemas.microsoft.com/office/drawing/2015/9/8/chartex" xmlns:cx2="http://schemas.microsoft.com/office/drawing/2015/10/21/chartex" xmlns:cx3="http://schemas.microsoft.com/office/drawing/2016/5/9/chartex" xmlns:cx4="http://schemas.microsoft.com/office/drawing/2016/5/10/chartex" xmlns:cx5="http://schemas.microsoft.com/office/drawing/2016/5/11/chartex" xmlns:cx6="http://schemas.microsoft.com/office/drawing/2016/5/12/chartex" xmlns:cx7="http://schemas.microsoft.com/office/drawing/2016/5/13/chartex" xmlns:cx8="http://schemas.microsoft.com/office/drawing/2016/5/14/chartex" xmlns:mc="http://schemas.openxmlformats.org/markup-compatibility/2006" xmlns:aink="http://schemas.microsoft.com/office/drawing/2016/ink" xmlns:am3d="http://schemas.microsoft.com/office/drawing/2017/model3d" xmlns:o="urn:schemas-microsoft-com:office:office" xmlns:oel="http://schemas.microsoft.com/office/2019/extlst" xmlns:r="http://schemas.openxmlformats.org/officeDocument/2006/relationships" xmlns:m="http://schemas.openxmlformats.org/officeDocument/2006/math" xmlns:v="urn:schemas-microsoft-com:vml" xmlns:wp14="http://schemas.microsoft.com/office/word/2010/wordprocessingDrawing" xmlns:wp="http://schemas.openxmlformats.org/drawingml/2006/wordprocessingDrawing" xmlns:w10="urn:schemas-microsoft-com:office:word" xmlns:w="http://schemas.openxmlformats.org/wordprocessingml/2006/main" xmlns:w14="http://schemas.microsoft.com/office/word/2010/wordml" xmlns:w15="http://schemas.microsoft.com/office/word/2012/wordml" xmlns:w16cex="http://schemas.microsoft.com/office/word/2018/wordml/cex" xmlns:w16cid="http://schemas.microsoft.com/office/word/2016/wordml/cid" xmlns:w16="http://schemas.microsoft.com/office/word/2018/wordml" xmlns:w16du="http://schemas.microsoft.com/office/word/2023/wordml/word16du" xmlns:w16sdtdh="http://schemas.microsoft.com/office/word/2020/wordml/sdtdatahash" xmlns:w16se="http://schemas.microsoft.com/office/word/2015/wordml/symex" xmlns:wpg="http://schemas.microsoft.com/office/word/2010/wordprocessingGroup" xmlns:wpi="http://schemas.microsoft.com/office/word/2010/wordprocessingInk" xmlns:wne="http://schemas.microsoft.com/office/word/2006/wordml" xmlns:wps="http://schemas.microsoft.com/office/word/2010/wordprocessingShape" mc:Ignorable="w14 w15 w16se w16cid w16 w16cex w16sdtdh wp14">
+  <w:abstractNum w:abstractNumId="0" w15:restartNumberingAfterBreak="0">
+    <w:nsid w:val="59525C8F"/>
+    <w:multiLevelType w:val="hybridMultilevel"/>
+    <w:tmpl w:val="3D705FF6"/>
+    <w:lvl w:ilvl="0" w:tplc="1656530A">
+      <w:start w:val="1"/>
+      <w:numFmt w:val="decimal"/>
+      <w:lvlText w:val="%1."/>
+      <w:lvlJc w:val="left"/>
+      <w:pPr>
+        <w:ind w:left="1080" w:hanging="360"/>
+      </w:pPr>
+      <w:rPr>
+        <w:rFonts w:hint="default"/>
+      </w:rPr>
+    </w:lvl>
+    <w:lvl w:ilvl="1" w:tplc="040E0019">
+      <w:start w:val="1"/>
+      <w:numFmt w:val="lowerLetter"/>
+      <w:lvlText w:val="%2."/>
+      <w:lvlJc w:val="left"/>
+      <w:pPr>
+        <w:ind w:left="1800" w:hanging="360"/>
+      </w:pPr>
+    </w:lvl>
+    <w:lvl w:ilvl="2" w:tplc="040E001B" w:tentative="1">
+      <w:start w:val="1"/>
+      <w:numFmt w:val="lowerRoman"/>
+      <w:lvlText w:val="%3."/>
+      <w:lvlJc w:val="right"/>
+      <w:pPr>
+        <w:ind w:left="2520" w:hanging="180"/>
+      </w:pPr>
+    </w:lvl>
+    <w:lvl w:ilvl="3" w:tplc="040E000F" w:tentative="1">
+      <w:start w:val="1"/>
+      <w:numFmt w:val="decimal"/>
+      <w:lvlText w:val="%4."/>
+      <w:lvlJc w:val="left"/>
+      <w:pPr>
+        <w:ind w:left="3240" w:hanging="360"/>
+      </w:pPr>
+    </w:lvl>
+    <w:lvl w:ilvl="4" w:tplc="040E0019" w:tentative="1">
+      <w:start w:val="1"/>
+      <w:numFmt w:val="lowerLetter"/>
+      <w:lvlText w:val="%5."/>
+      <w:lvlJc w:val="left"/>
+      <w:pPr>
+        <w:ind w:left="3960" w:hanging="360"/>
+      </w:pPr>
+    </w:lvl>
+    <w:lvl w:ilvl="5" w:tplc="040E001B" w:tentative="1">
+      <w:start w:val="1"/>
+      <w:numFmt w:val="lowerRoman"/>
+      <w:lvlText w:val="%6."/>
+      <w:lvlJc w:val="right"/>
+      <w:pPr>
+        <w:ind w:left="4680" w:hanging="180"/>
+      </w:pPr>
+    </w:lvl>
+    <w:lvl w:ilvl="6" w:tplc="040E000F" w:tentative="1">
+      <w:start w:val="1"/>
+      <w:numFmt w:val="decimal"/>
+      <w:lvlText w:val="%7."/>
+      <w:lvlJc w:val="left"/>
+      <w:pPr>
+        <w:ind w:left="5400" w:hanging="360"/>
+      </w:pPr>
+    </w:lvl>
+    <w:lvl w:ilvl="7" w:tplc="040E0019" w:tentative="1">
+      <w:start w:val="1"/>
+      <w:numFmt w:val="lowerLetter"/>
+      <w:lvlText w:val="%8."/>
+      <w:lvlJc w:val="left"/>
+      <w:pPr>
+        <w:ind w:left="6120" w:hanging="360"/>
+      </w:pPr>
+    </w:lvl>
+    <w:lvl w:ilvl="8" w:tplc="040E001B" w:tentative="1">
+      <w:start w:val="1"/>
+      <w:numFmt w:val="lowerRoman"/>
+      <w:lvlText w:val="%9."/>
+      <w:lvlJc w:val="right"/>
+      <w:pPr>
+        <w:ind w:left="6840" w:hanging="180"/>
+      </w:pPr>
+    </w:lvl>
+  </w:abstractNum>
+  <w:abstractNum w:abstractNumId="1" w15:restartNumberingAfterBreak="0">
+    <w:nsid w:val="7BA11A7F"/>
+    <w:multiLevelType w:val="hybridMultilevel"/>
+    <w:tmpl w:val="186AEADA"/>
+    <w:lvl w:ilvl="0" w:tplc="C0309B4C">
+      <w:start w:val="2"/>
+      <w:numFmt w:val="bullet"/>
+      <w:lvlText w:val="-"/>
+      <w:lvlJc w:val="left"/>
+      <w:pPr>
+        <w:ind w:left="720" w:hanging="360"/>
+      </w:pPr>
+      <w:rPr>
+        <w:rFonts w:ascii="Times New Roman" w:eastAsia="Times New Roman" w:hAnsi="Times New Roman" w:cs="Times New Roman" w:hint="default"/>
+      </w:rPr>
+    </w:lvl>
+    <w:lvl w:ilvl="1" w:tplc="040E0003">
+      <w:start w:val="1"/>
+      <w:numFmt w:val="bullet"/>
+      <w:lvlText w:val="o"/>
+      <w:lvlJc w:val="left"/>
+      <w:pPr>
+        <w:ind w:left="1440" w:hanging="360"/>
+      </w:pPr>
+      <w:rPr>
+        <w:rFonts w:ascii="Courier New" w:hAnsi="Courier New" w:cs="Courier New" w:hint="default"/>
+      </w:rPr>
+    </w:lvl>
+    <w:lvl w:ilvl="2" w:tplc="040E0005">
+      <w:start w:val="1"/>
+      <w:numFmt w:val="bullet"/>
+      <w:lvlText w:val=""/>
+      <w:lvlJc w:val="left"/>
+      <w:pPr>
+        <w:ind w:left="2160" w:hanging="360"/>
+      </w:pPr>
+      <w:rPr>
+        <w:rFonts w:ascii="Wingdings" w:hAnsi="Wingdings" w:hint="default"/>
+      </w:rPr>
+    </w:lvl>
+    <w:lvl w:ilvl="3" w:tplc="040E0001" w:tentative="1">
+      <w:start w:val="1"/>
+      <w:numFmt w:val="bullet"/>
+      <w:lvlText w:val=""/>
+      <w:lvlJc w:val="left"/>
+      <w:pPr>
+        <w:ind w:left="2880" w:hanging="360"/>
+      </w:pPr>
+      <w:rPr>
+        <w:rFonts w:ascii="Symbol" w:hAnsi="Symbol" w:hint="default"/>
+      </w:rPr>
+    </w:lvl>
+    <w:lvl w:ilvl="4" w:tplc="040E0003" w:tentative="1">
+      <w:start w:val="1"/>
+      <w:numFmt w:val="bullet"/>
+      <w:lvlText w:val="o"/>
+      <w:lvlJc w:val="left"/>
+      <w:pPr>
+        <w:ind w:left="3600" w:hanging="360"/>
+      </w:pPr>
+      <w:rPr>
+        <w:rFonts w:ascii="Courier New" w:hAnsi="Courier New" w:cs="Courier New" w:hint="default"/>
+      </w:rPr>
+    </w:lvl>
+    <w:lvl w:ilvl="5" w:tplc="040E0005" w:tentative="1">
+      <w:start w:val="1"/>
+      <w:numFmt w:val="bullet"/>
+      <w:lvlText w:val=""/>
+      <w:lvlJc w:val="left"/>
+      <w:pPr>
+        <w:ind w:left="4320" w:hanging="360"/>
+      </w:pPr>
+      <w:rPr>
+        <w:rFonts w:ascii="Wingdings" w:hAnsi="Wingdings" w:hint="default"/>
+      </w:rPr>
+    </w:lvl>
+    <w:lvl w:ilvl="6" w:tplc="040E0001" w:tentative="1">
+      <w:start w:val="1"/>
+      <w:numFmt w:val="bullet"/>
+      <w:lvlText w:val=""/>
+      <w:lvlJc w:val="left"/>
+      <w:pPr>
+        <w:ind w:left="5040" w:hanging="360"/>
+      </w:pPr>
+      <w:rPr>
+        <w:rFonts w:ascii="Symbol" w:hAnsi="Symbol" w:hint="default"/>
+      </w:rPr>
+    </w:lvl>
+    <w:lvl w:ilvl="7" w:tplc="040E0003" w:tentative="1">
+      <w:start w:val="1"/>
+      <w:numFmt w:val="bullet"/>
+      <w:lvlText w:val="o"/>
+      <w:lvlJc w:val="left"/>
+      <w:pPr>
+        <w:ind w:left="5760" w:hanging="360"/>
+      </w:pPr>
+      <w:rPr>
+        <w:rFonts w:ascii="Courier New" w:hAnsi="Courier New" w:cs="Courier New" w:hint="default"/>
+      </w:rPr>
+    </w:lvl>
+    <w:lvl w:ilvl="8" w:tplc="040E0005" w:tentative="1">
+      <w:start w:val="1"/>
+      <w:numFmt w:val="bullet"/>
+      <w:lvlText w:val=""/>
+      <w:lvlJc w:val="left"/>
+      <w:pPr>
+        <w:ind w:left="6480" w:hanging="360"/>
+      </w:pPr>
+      <w:rPr>
+        <w:rFonts w:ascii="Wingdings" w:hAnsi="Wingdings" w:hint="default"/>
+      </w:rPr>
+    </w:lvl>
+  </w:abstractNum>
+  <w:num w:numId="1" w16cid:durableId="1943221143">
+    <w:abstractNumId w:val="1"/>
+  </w:num>
+  <w:num w:numId="2" w16cid:durableId="323702135">
+    <w:abstractNumId w:val="0"/>
+  </w:num>
+</w:numbering>
 </file>
 
 <file path=word/styles.xml><?xml version="1.0" encoding="utf-8"?>
@@ -484,6 +1734,48 @@
       <w:szCs w:val="32"/>
     </w:rPr>
   </w:style>
+  <w:style w:type="paragraph" w:styleId="Cmsor2">
+    <w:name w:val="heading 2"/>
+    <w:basedOn w:val="Norml"/>
+    <w:next w:val="Norml"/>
+    <w:link w:val="Cmsor2Char"/>
+    <w:uiPriority w:val="9"/>
+    <w:unhideWhenUsed/>
+    <w:qFormat/>
+    <w:rsid w:val="009E3F8C"/>
+    <w:pPr>
+      <w:keepNext/>
+      <w:keepLines/>
+      <w:spacing w:before="40"/>
+      <w:outlineLvl w:val="1"/>
+    </w:pPr>
+    <w:rPr>
+      <w:rFonts w:asciiTheme="majorHAnsi" w:eastAsiaTheme="majorEastAsia" w:hAnsiTheme="majorHAnsi" w:cstheme="majorBidi"/>
+      <w:color w:val="2F5496" w:themeColor="accent1" w:themeShade="BF"/>
+      <w:sz w:val="26"/>
+      <w:szCs w:val="26"/>
+    </w:rPr>
+  </w:style>
+  <w:style w:type="paragraph" w:styleId="Cmsor3">
+    <w:name w:val="heading 3"/>
+    <w:basedOn w:val="Norml"/>
+    <w:next w:val="Norml"/>
+    <w:link w:val="Cmsor3Char"/>
+    <w:uiPriority w:val="9"/>
+    <w:unhideWhenUsed/>
+    <w:qFormat/>
+    <w:rsid w:val="00E43748"/>
+    <w:pPr>
+      <w:keepNext/>
+      <w:keepLines/>
+      <w:spacing w:before="40"/>
+      <w:outlineLvl w:val="2"/>
+    </w:pPr>
+    <w:rPr>
+      <w:rFonts w:asciiTheme="majorHAnsi" w:eastAsiaTheme="majorEastAsia" w:hAnsiTheme="majorHAnsi" w:cstheme="majorBidi"/>
+      <w:color w:val="1F3763" w:themeColor="accent1" w:themeShade="7F"/>
+    </w:rPr>
+  </w:style>
   <w:style w:type="character" w:default="1" w:styleId="Bekezdsalapbettpusa">
     <w:name w:val="Default Paragraph Font"/>
     <w:uiPriority w:val="1"/>
@@ -523,6 +1815,47 @@
       <w:color w:val="2F5496" w:themeColor="accent1" w:themeShade="BF"/>
       <w:sz w:val="32"/>
       <w:szCs w:val="32"/>
+      <w:lang w:val="en-US"/>
+    </w:rPr>
+  </w:style>
+  <w:style w:type="paragraph" w:styleId="Listaszerbekezds">
+    <w:name w:val="List Paragraph"/>
+    <w:basedOn w:val="Norml"/>
+    <w:uiPriority w:val="34"/>
+    <w:qFormat/>
+    <w:rsid w:val="002733E3"/>
+    <w:pPr>
+      <w:ind w:left="720"/>
+      <w:contextualSpacing/>
+    </w:pPr>
+  </w:style>
+  <w:style w:type="character" w:customStyle="1" w:styleId="Cmsor2Char">
+    <w:name w:val="Címsor 2 Char"/>
+    <w:basedOn w:val="Bekezdsalapbettpusa"/>
+    <w:link w:val="Cmsor2"/>
+    <w:uiPriority w:val="9"/>
+    <w:rsid w:val="009E3F8C"/>
+    <w:rPr>
+      <w:rFonts w:asciiTheme="majorHAnsi" w:eastAsiaTheme="majorEastAsia" w:hAnsiTheme="majorHAnsi" w:cstheme="majorBidi"/>
+      <w:noProof/>
+      <w:color w:val="2F5496" w:themeColor="accent1" w:themeShade="BF"/>
+      <w:sz w:val="26"/>
+      <w:szCs w:val="26"/>
+      <w:lang w:val="en-US"/>
+    </w:rPr>
+  </w:style>
+  <w:style w:type="character" w:customStyle="1" w:styleId="Cmsor3Char">
+    <w:name w:val="Címsor 3 Char"/>
+    <w:basedOn w:val="Bekezdsalapbettpusa"/>
+    <w:link w:val="Cmsor3"/>
+    <w:uiPriority w:val="9"/>
+    <w:rsid w:val="00E43748"/>
+    <w:rPr>
+      <w:rFonts w:asciiTheme="majorHAnsi" w:eastAsiaTheme="majorEastAsia" w:hAnsiTheme="majorHAnsi" w:cstheme="majorBidi"/>
+      <w:noProof/>
+      <w:color w:val="1F3763" w:themeColor="accent1" w:themeShade="7F"/>
+      <w:sz w:val="24"/>
+      <w:szCs w:val="24"/>
       <w:lang w:val="en-US"/>
     </w:rPr>
   </w:style>

</xml_diff>